<commit_message>
docs: Added accompanying documentation and edited lab_02
</commit_message>
<xml_diff>
--- a/lab_02/report/report.docx
+++ b/lab_02/report/report.docx
@@ -189,7 +189,7 @@
       <w:pPr>
         <w:pStyle w:val="CaptionedFigure"/>
       </w:pPr>
-      <w:bookmarkStart w:id="23" w:name="fig:1"/>
+      <w:bookmarkStart w:id="23" w:name="fig:001"/>
       <w:r>
         <w:drawing>
           <wp:inline>
@@ -254,7 +254,7 @@
       <w:pPr>
         <w:pStyle w:val="CaptionedFigure"/>
       </w:pPr>
-      <w:bookmarkStart w:id="25" w:name="fig:2"/>
+      <w:bookmarkStart w:id="25" w:name="fig:002"/>
       <w:r>
         <w:drawing>
           <wp:inline>
@@ -319,7 +319,7 @@
       <w:pPr>
         <w:pStyle w:val="CaptionedFigure"/>
       </w:pPr>
-      <w:bookmarkStart w:id="27" w:name="fig:3"/>
+      <w:bookmarkStart w:id="27" w:name="fig:003"/>
       <w:r>
         <w:drawing>
           <wp:inline>

</xml_diff>